<commit_message>
Updated with more instructions for standard install.
</commit_message>
<xml_diff>
--- a/Installation and Configuration of Ubuntu 16.04 LTS.docx
+++ b/Installation and Configuration of Ubuntu 16.04 LTS.docx
@@ -146,6 +146,189 @@
         </w:numPr>
       </w:pPr>
       <w:r>
+        <w:t>Change the OS device name</w:t>
+      </w:r>
+      <w:r>
+        <w:t xml:space="preserve"> (aka the DNS name)</w:t>
+      </w:r>
+    </w:p>
+    <w:p>
+      <w:pPr>
+        <w:pStyle w:val="ListParagraph"/>
+        <w:numPr>
+          <w:ilvl w:val="1"/>
+          <w:numId w:val="2"/>
+        </w:numPr>
+      </w:pPr>
+      <w:r>
+        <w:t>Click the gear icon in the upper right corner of the desktop</w:t>
+      </w:r>
+    </w:p>
+    <w:p>
+      <w:pPr>
+        <w:pStyle w:val="ListParagraph"/>
+        <w:numPr>
+          <w:ilvl w:val="1"/>
+          <w:numId w:val="2"/>
+        </w:numPr>
+      </w:pPr>
+      <w:r>
+        <w:t>Select ‘System Settings…’</w:t>
+      </w:r>
+    </w:p>
+    <w:p>
+      <w:pPr>
+        <w:pStyle w:val="ListParagraph"/>
+        <w:numPr>
+          <w:ilvl w:val="1"/>
+          <w:numId w:val="2"/>
+        </w:numPr>
+      </w:pPr>
+      <w:r>
+        <w:t>Click ‘Details’ under the System icons</w:t>
+      </w:r>
+    </w:p>
+    <w:p>
+      <w:pPr>
+        <w:pStyle w:val="ListParagraph"/>
+        <w:numPr>
+          <w:ilvl w:val="1"/>
+          <w:numId w:val="2"/>
+        </w:numPr>
+      </w:pPr>
+      <w:r>
+        <w:t>Change the ‘Device name’ field as required</w:t>
+      </w:r>
+    </w:p>
+    <w:p>
+      <w:pPr>
+        <w:pStyle w:val="ListParagraph"/>
+        <w:numPr>
+          <w:ilvl w:val="1"/>
+          <w:numId w:val="2"/>
+        </w:numPr>
+      </w:pPr>
+      <w:r>
+        <w:t>Reboot.  Not sure this is necessary, but better safe than sorry.</w:t>
+      </w:r>
+    </w:p>
+    <w:p>
+      <w:pPr>
+        <w:pStyle w:val="ListParagraph"/>
+        <w:numPr>
+          <w:ilvl w:val="0"/>
+          <w:numId w:val="2"/>
+        </w:numPr>
+      </w:pPr>
+      <w:r>
+        <w:t>Pin the following programs to the Launcher</w:t>
+      </w:r>
+    </w:p>
+    <w:p>
+      <w:pPr>
+        <w:pStyle w:val="ListParagraph"/>
+        <w:numPr>
+          <w:ilvl w:val="1"/>
+          <w:numId w:val="2"/>
+        </w:numPr>
+      </w:pPr>
+      <w:r>
+        <w:t>Programs to pin</w:t>
+      </w:r>
+    </w:p>
+    <w:p>
+      <w:pPr>
+        <w:pStyle w:val="ListParagraph"/>
+        <w:numPr>
+          <w:ilvl w:val="2"/>
+          <w:numId w:val="2"/>
+        </w:numPr>
+      </w:pPr>
+      <w:r>
+        <w:t>Terminal</w:t>
+      </w:r>
+    </w:p>
+    <w:p>
+      <w:pPr>
+        <w:pStyle w:val="ListParagraph"/>
+        <w:numPr>
+          <w:ilvl w:val="2"/>
+          <w:numId w:val="2"/>
+        </w:numPr>
+      </w:pPr>
+      <w:r>
+        <w:t>System Monitor</w:t>
+      </w:r>
+    </w:p>
+    <w:p>
+      <w:pPr>
+        <w:pStyle w:val="ListParagraph"/>
+        <w:numPr>
+          <w:ilvl w:val="1"/>
+          <w:numId w:val="2"/>
+        </w:numPr>
+      </w:pPr>
+      <w:r>
+        <w:t>Procedure to pin</w:t>
+      </w:r>
+    </w:p>
+    <w:p>
+      <w:pPr>
+        <w:pStyle w:val="ListParagraph"/>
+        <w:numPr>
+          <w:ilvl w:val="2"/>
+          <w:numId w:val="2"/>
+        </w:numPr>
+      </w:pPr>
+      <w:r>
+        <w:t>Open search icon from the Launcher (uppermost icon)</w:t>
+      </w:r>
+    </w:p>
+    <w:p>
+      <w:pPr>
+        <w:pStyle w:val="ListParagraph"/>
+        <w:numPr>
+          <w:ilvl w:val="2"/>
+          <w:numId w:val="2"/>
+        </w:numPr>
+      </w:pPr>
+      <w:r>
+        <w:t>Search for the program name</w:t>
+      </w:r>
+    </w:p>
+    <w:p>
+      <w:pPr>
+        <w:pStyle w:val="ListParagraph"/>
+        <w:numPr>
+          <w:ilvl w:val="2"/>
+          <w:numId w:val="2"/>
+        </w:numPr>
+      </w:pPr>
+      <w:r>
+        <w:t>Click it to run it</w:t>
+      </w:r>
+    </w:p>
+    <w:p>
+      <w:pPr>
+        <w:pStyle w:val="ListParagraph"/>
+        <w:numPr>
+          <w:ilvl w:val="2"/>
+          <w:numId w:val="2"/>
+        </w:numPr>
+      </w:pPr>
+      <w:r>
+        <w:t>Right-click the icon in the Launcher and select ‘Lock to Launcher’</w:t>
+      </w:r>
+    </w:p>
+    <w:p>
+      <w:pPr>
+        <w:pStyle w:val="ListParagraph"/>
+        <w:numPr>
+          <w:ilvl w:val="0"/>
+          <w:numId w:val="2"/>
+        </w:numPr>
+      </w:pPr>
+      <w:r>
         <w:t>Update all packages and the OS</w:t>
       </w:r>
     </w:p>
@@ -206,10 +389,7 @@
         </w:numPr>
       </w:pPr>
       <w:r>
-        <w:t>Install VMware tools</w:t>
-      </w:r>
-      <w:r>
-        <w:t xml:space="preserve"> (if on </w:t>
+        <w:t xml:space="preserve">Install VMware tools (if on </w:t>
       </w:r>
       <w:proofErr w:type="spellStart"/>
       <w:r>
@@ -229,131 +409,183 @@
         </w:numPr>
       </w:pPr>
       <w:r>
+        <w:t xml:space="preserve">Mount the Linux </w:t>
+      </w:r>
+      <w:proofErr w:type="spellStart"/>
+      <w:r>
+        <w:t>VMTools</w:t>
+      </w:r>
+      <w:proofErr w:type="spellEnd"/>
+      <w:r>
+        <w:t xml:space="preserve"> ISO</w:t>
+      </w:r>
+    </w:p>
+    <w:p>
+      <w:pPr>
+        <w:pStyle w:val="ListParagraph"/>
+        <w:numPr>
+          <w:ilvl w:val="1"/>
+          <w:numId w:val="2"/>
+        </w:numPr>
+      </w:pPr>
+      <w:r>
+        <w:t>Inside the VM, copy the tar.gz folder from the CD drive to the desktop &amp; extract it.</w:t>
+      </w:r>
+    </w:p>
+    <w:p>
+      <w:pPr>
+        <w:pStyle w:val="ListParagraph"/>
+        <w:numPr>
+          <w:ilvl w:val="1"/>
+          <w:numId w:val="2"/>
+        </w:numPr>
+      </w:pPr>
+      <w:r>
+        <w:t>Open a terminal session and navigate to the extracted folder.</w:t>
+      </w:r>
+    </w:p>
+    <w:p>
+      <w:pPr>
+        <w:pStyle w:val="ListParagraph"/>
+        <w:numPr>
+          <w:ilvl w:val="2"/>
+          <w:numId w:val="2"/>
+        </w:numPr>
+      </w:pPr>
+      <w:r>
+        <w:t>cd /home/</w:t>
+      </w:r>
+      <w:r>
         <w:rPr>
-          <w:highlight w:val="yellow"/>
+          <w:i/>
         </w:rPr>
-        <w:t xml:space="preserve">TODO: </w:t>
-      </w:r>
-      <w:r>
+        <w:t>username</w:t>
+      </w:r>
+      <w:r>
+        <w:t>/Desktop/</w:t>
+      </w:r>
+      <w:proofErr w:type="spellStart"/>
+      <w:r>
+        <w:t>vmware</w:t>
+      </w:r>
+      <w:proofErr w:type="spellEnd"/>
+      <w:r>
+        <w:t>-tools-</w:t>
+      </w:r>
+      <w:proofErr w:type="spellStart"/>
+      <w:r>
+        <w:t>distrib</w:t>
+      </w:r>
+      <w:proofErr w:type="spellEnd"/>
+      <w:r>
+        <w:t>/</w:t>
+      </w:r>
+    </w:p>
+    <w:p>
+      <w:pPr>
+        <w:pStyle w:val="ListParagraph"/>
+        <w:numPr>
+          <w:ilvl w:val="1"/>
+          <w:numId w:val="2"/>
+        </w:numPr>
+      </w:pPr>
+      <w:r>
+        <w:t>Run the installer Perl script</w:t>
+      </w:r>
+    </w:p>
+    <w:p>
+      <w:pPr>
+        <w:pStyle w:val="ListParagraph"/>
+        <w:numPr>
+          <w:ilvl w:val="2"/>
+          <w:numId w:val="2"/>
+        </w:numPr>
+      </w:pPr>
+      <w:proofErr w:type="spellStart"/>
+      <w:r>
+        <w:t>sudo</w:t>
+      </w:r>
+      <w:proofErr w:type="spellEnd"/>
+      <w:r>
+        <w:t xml:space="preserve"> </w:t>
+      </w:r>
+      <w:proofErr w:type="spellStart"/>
+      <w:r>
+        <w:t>perl</w:t>
+      </w:r>
+      <w:proofErr w:type="spellEnd"/>
+      <w:r>
+        <w:t xml:space="preserve"> vmware-install.pl</w:t>
+      </w:r>
+    </w:p>
+    <w:p>
+      <w:pPr>
+        <w:pStyle w:val="ListParagraph"/>
+        <w:numPr>
+          <w:ilvl w:val="0"/>
+          <w:numId w:val="2"/>
+        </w:numPr>
+      </w:pPr>
+      <w:r>
+        <w:t>Install Samba to allow Windows machines to ping the Ubuntu machine by name (not just by IP address)</w:t>
+      </w:r>
+    </w:p>
+    <w:p>
+      <w:pPr>
+        <w:pStyle w:val="ListParagraph"/>
+        <w:numPr>
+          <w:ilvl w:val="1"/>
+          <w:numId w:val="2"/>
+        </w:numPr>
+      </w:pPr>
+      <w:proofErr w:type="spellStart"/>
+      <w:r>
+        <w:t>sudo</w:t>
+      </w:r>
+      <w:proofErr w:type="spellEnd"/>
+      <w:r>
+        <w:t xml:space="preserve"> apt-get install samba</w:t>
+      </w:r>
+    </w:p>
+    <w:p>
+      <w:pPr>
         <w:rPr>
-          <w:highlight w:val="yellow"/>
+          <w:rStyle w:val="IntenseEmphasis"/>
         </w:rPr>
-        <w:t xml:space="preserve"> Add procedure here</w:t>
-      </w:r>
-    </w:p>
-    <w:p>
-      <w:pPr>
-        <w:pStyle w:val="ListParagraph"/>
-        <w:numPr>
-          <w:ilvl w:val="0"/>
-          <w:numId w:val="2"/>
-        </w:numPr>
-      </w:pPr>
-      <w:r>
-        <w:t>Install Samba to allow Windows machines to ping the Ubuntu machine by name (not just by IP address)</w:t>
-      </w:r>
-    </w:p>
-    <w:p>
-      <w:pPr>
-        <w:pStyle w:val="ListParagraph"/>
-        <w:numPr>
-          <w:ilvl w:val="1"/>
-          <w:numId w:val="2"/>
-        </w:numPr>
-      </w:pPr>
-      <w:proofErr w:type="spellStart"/>
-      <w:r>
-        <w:t>sudo</w:t>
-      </w:r>
-      <w:proofErr w:type="spellEnd"/>
-      <w:r>
-        <w:t xml:space="preserve"> </w:t>
-      </w:r>
-      <w:r>
-        <w:t>apt-get install samba</w:t>
-      </w:r>
-    </w:p>
-    <w:p>
-      <w:pPr>
-        <w:pStyle w:val="ListParagraph"/>
-        <w:numPr>
-          <w:ilvl w:val="0"/>
-          <w:numId w:val="2"/>
-        </w:numPr>
-      </w:pPr>
-      <w:r>
-        <w:t>Installing ‘run-as-administrator’ may be helpful.</w:t>
-      </w:r>
-      <w:r>
-        <w:t xml:space="preserve">  Not sure yet.</w:t>
-      </w:r>
-    </w:p>
-    <w:p>
-      <w:pPr>
-        <w:pStyle w:val="ListParagraph"/>
-        <w:numPr>
-          <w:ilvl w:val="1"/>
-          <w:numId w:val="1"/>
-        </w:numPr>
-      </w:pPr>
-      <w:proofErr w:type="spellStart"/>
-      <w:r>
-        <w:t>sudo</w:t>
-      </w:r>
-      <w:proofErr w:type="spellEnd"/>
-      <w:r>
-        <w:t xml:space="preserve"> add-apt-repository </w:t>
-      </w:r>
-      <w:proofErr w:type="spellStart"/>
-      <w:proofErr w:type="gramStart"/>
-      <w:r>
-        <w:t>ppa:noobslab</w:t>
-      </w:r>
-      <w:proofErr w:type="spellEnd"/>
-      <w:proofErr w:type="gramEnd"/>
-      <w:r>
-        <w:t>/apps</w:t>
-      </w:r>
-    </w:p>
-    <w:p>
-      <w:pPr>
-        <w:pStyle w:val="ListParagraph"/>
-        <w:numPr>
-          <w:ilvl w:val="1"/>
-          <w:numId w:val="1"/>
-        </w:numPr>
-      </w:pPr>
-      <w:proofErr w:type="spellStart"/>
-      <w:r>
-        <w:t>sudo</w:t>
-      </w:r>
-      <w:proofErr w:type="spellEnd"/>
-      <w:r>
-        <w:t xml:space="preserve"> apt-get update</w:t>
-      </w:r>
-    </w:p>
-    <w:p>
-      <w:pPr>
-        <w:pStyle w:val="ListParagraph"/>
-        <w:numPr>
-          <w:ilvl w:val="1"/>
-          <w:numId w:val="1"/>
-        </w:numPr>
-      </w:pPr>
-      <w:proofErr w:type="spellStart"/>
-      <w:r>
-        <w:t>sudo</w:t>
-      </w:r>
-      <w:proofErr w:type="spellEnd"/>
-      <w:r>
-        <w:t xml:space="preserve"> apt-get install open-as-administrator</w:t>
-      </w:r>
+      </w:pPr>
+      <w:r>
+        <w:rPr>
+          <w:rStyle w:val="IntenseEmphasis"/>
+        </w:rPr>
+        <w:t>Note:</w:t>
+      </w:r>
+      <w:r>
+        <w:rPr>
+          <w:rStyle w:val="IntenseEmphasis"/>
+        </w:rPr>
+        <w:t xml:space="preserve">  The base OS install uses </w:t>
+      </w:r>
+      <w:r>
+        <w:rPr>
+          <w:rStyle w:val="IntenseEmphasis"/>
+        </w:rPr>
+        <w:t>5.0</w:t>
+      </w:r>
+      <w:r>
+        <w:rPr>
+          <w:rStyle w:val="IntenseEmphasis"/>
+        </w:rPr>
+        <w:t xml:space="preserve"> GB of HDD space at this point.</w:t>
+      </w:r>
+      <w:bookmarkStart w:id="0" w:name="_GoBack"/>
+      <w:bookmarkEnd w:id="0"/>
     </w:p>
     <w:p>
       <w:pPr>
         <w:pStyle w:val="Heading2"/>
       </w:pPr>
       <w:r>
+        <w:lastRenderedPageBreak/>
         <w:t>Maintenance Commands</w:t>
       </w:r>
     </w:p>
@@ -365,8 +597,6 @@
           <w:numId w:val="4"/>
         </w:numPr>
       </w:pPr>
-      <w:bookmarkStart w:id="0" w:name="_GoBack"/>
-      <w:bookmarkEnd w:id="0"/>
       <w:r>
         <w:t xml:space="preserve">Start &amp; </w:t>
       </w:r>
@@ -1561,6 +1791,18 @@
       <w:shd w:val="clear" w:color="auto" w:fill="E6E6E6"/>
     </w:rPr>
   </w:style>
+  <w:style w:type="character" w:styleId="IntenseEmphasis">
+    <w:name w:val="Intense Emphasis"/>
+    <w:basedOn w:val="DefaultParagraphFont"/>
+    <w:uiPriority w:val="21"/>
+    <w:qFormat/>
+    <w:rsid w:val="009E5F4D"/>
+    <w:rPr>
+      <w:i/>
+      <w:iCs/>
+      <w:color w:val="4472C4" w:themeColor="accent1"/>
+    </w:rPr>
+  </w:style>
 </w:styles>
 </file>
 

</xml_diff>

<commit_message>
Added reboot after samba install.
</commit_message>
<xml_diff>
--- a/Installation and Configuration of Ubuntu 16.04 LTS.docx
+++ b/Installation and Configuration of Ubuntu 16.04 LTS.docx
@@ -549,6 +549,20 @@
     </w:p>
     <w:p>
       <w:pPr>
+        <w:pStyle w:val="ListParagraph"/>
+        <w:numPr>
+          <w:ilvl w:val="1"/>
+          <w:numId w:val="2"/>
+        </w:numPr>
+      </w:pPr>
+      <w:r>
+        <w:t>Reboot</w:t>
+      </w:r>
+      <w:bookmarkStart w:id="0" w:name="_GoBack"/>
+      <w:bookmarkEnd w:id="0"/>
+    </w:p>
+    <w:p>
+      <w:pPr>
         <w:rPr>
           <w:rStyle w:val="IntenseEmphasis"/>
         </w:rPr>
@@ -577,8 +591,6 @@
         </w:rPr>
         <w:t xml:space="preserve"> GB of HDD space at this point.</w:t>
       </w:r>
-      <w:bookmarkStart w:id="0" w:name="_GoBack"/>
-      <w:bookmarkEnd w:id="0"/>
     </w:p>
     <w:p>
       <w:pPr>

</xml_diff>

<commit_message>
Added notes on changing the time zone
</commit_message>
<xml_diff>
--- a/Installation and Configuration of Ubuntu 16.04 LTS.docx
+++ b/Installation and Configuration of Ubuntu 16.04 LTS.docx
@@ -6,8 +6,6 @@
       <w:pPr>
         <w:pStyle w:val="Heading1"/>
       </w:pPr>
-      <w:bookmarkStart w:id="0" w:name="_GoBack"/>
-      <w:bookmarkEnd w:id="0"/>
       <w:r>
         <w:t>I</w:t>
       </w:r>
@@ -145,6 +143,98 @@
         </w:numPr>
       </w:pPr>
       <w:r>
+        <w:t>Change the time zone</w:t>
+      </w:r>
+    </w:p>
+    <w:p>
+      <w:pPr>
+        <w:pStyle w:val="ListParagraph"/>
+        <w:numPr>
+          <w:ilvl w:val="1"/>
+          <w:numId w:val="2"/>
+        </w:numPr>
+      </w:pPr>
+      <w:r>
+        <w:t>Click the gear icon in the upper right corner of the desktop</w:t>
+      </w:r>
+    </w:p>
+    <w:p>
+      <w:pPr>
+        <w:pStyle w:val="ListParagraph"/>
+        <w:numPr>
+          <w:ilvl w:val="1"/>
+          <w:numId w:val="2"/>
+        </w:numPr>
+      </w:pPr>
+      <w:r>
+        <w:t>Select ‘System Settings…’</w:t>
+      </w:r>
+      <w:bookmarkStart w:id="0" w:name="_GoBack"/>
+      <w:bookmarkEnd w:id="0"/>
+    </w:p>
+    <w:p>
+      <w:pPr>
+        <w:pStyle w:val="ListParagraph"/>
+        <w:numPr>
+          <w:ilvl w:val="1"/>
+          <w:numId w:val="2"/>
+        </w:numPr>
+      </w:pPr>
+      <w:r>
+        <w:t>Click ‘</w:t>
+      </w:r>
+      <w:r>
+        <w:t>Time &amp; Date’</w:t>
+      </w:r>
+      <w:r>
+        <w:t xml:space="preserve"> under the System icons</w:t>
+      </w:r>
+    </w:p>
+    <w:p>
+      <w:pPr>
+        <w:pStyle w:val="ListParagraph"/>
+        <w:numPr>
+          <w:ilvl w:val="1"/>
+          <w:numId w:val="2"/>
+        </w:numPr>
+      </w:pPr>
+      <w:r>
+        <w:t>Click where New York (or your correct city) is on the map.</w:t>
+      </w:r>
+    </w:p>
+    <w:p>
+      <w:pPr>
+        <w:pStyle w:val="ListParagraph"/>
+        <w:numPr>
+          <w:ilvl w:val="1"/>
+          <w:numId w:val="2"/>
+        </w:numPr>
+      </w:pPr>
+      <w:r>
+        <w:t>Verify the name in the field below the map is correct.</w:t>
+      </w:r>
+    </w:p>
+    <w:p>
+      <w:pPr>
+        <w:pStyle w:val="ListParagraph"/>
+        <w:numPr>
+          <w:ilvl w:val="1"/>
+          <w:numId w:val="2"/>
+        </w:numPr>
+      </w:pPr>
+      <w:r>
+        <w:t>Close the System Settings window.</w:t>
+      </w:r>
+    </w:p>
+    <w:p>
+      <w:pPr>
+        <w:pStyle w:val="ListParagraph"/>
+        <w:numPr>
+          <w:ilvl w:val="0"/>
+          <w:numId w:val="2"/>
+        </w:numPr>
+      </w:pPr>
+      <w:r>
         <w:t>Change the OS device name</w:t>
       </w:r>
       <w:r>
@@ -208,7 +298,7 @@
         </w:numPr>
       </w:pPr>
       <w:r>
-        <w:t>Reboot.  Not sure this is necessary, but better safe than sorry.</w:t>
+        <w:t>Reboot.</w:t>
       </w:r>
     </w:p>
     <w:p>
@@ -511,6 +601,7 @@
         <w:rPr>
           <w:rStyle w:val="IntenseEmphasis"/>
         </w:rPr>
+        <w:lastRenderedPageBreak/>
         <w:t>sudo</w:t>
       </w:r>
       <w:proofErr w:type="spellEnd"/>
@@ -630,7 +721,6 @@
         <w:pStyle w:val="Heading2"/>
       </w:pPr>
       <w:r>
-        <w:lastRenderedPageBreak/>
         <w:t>Maintenance Commands</w:t>
       </w:r>
     </w:p>

</xml_diff>